<commit_message>
correcao da ac 6
</commit_message>
<xml_diff>
--- a/Descricao/Descricao Registrar Ordem.docx
+++ b/Descricao/Descricao Registrar Ordem.docx
@@ -46,7 +46,10 @@
         <w:t xml:space="preserve">: </w:t>
       </w:r>
       <w:r>
-        <w:t>Funcionário registra ordem de serviço</w:t>
+        <w:t>Atendente</w:t>
+      </w:r>
+      <w:r>
+        <w:t xml:space="preserve"> registra ordem de serviço</w:t>
       </w:r>
     </w:p>
     <w:p>
@@ -106,7 +109,16 @@
         </w:numPr>
       </w:pPr>
       <w:r>
-        <w:t>Verifica os dados do cliente</w:t>
+        <w:t>Verifica</w:t>
+      </w:r>
+      <w:r>
+        <w:t xml:space="preserve"> se</w:t>
+      </w:r>
+      <w:r>
+        <w:t xml:space="preserve"> o cliente</w:t>
+      </w:r>
+      <w:r>
+        <w:t xml:space="preserve"> está cadastrado</w:t>
       </w:r>
       <w:r>
         <w:t>.</w:t>
@@ -121,7 +133,21 @@
         </w:numPr>
       </w:pPr>
       <w:r>
-        <w:t>Verifica o orçamento</w:t>
+        <w:t>Verifica</w:t>
+      </w:r>
+      <w:r>
+        <w:t xml:space="preserve"> </w:t>
+      </w:r>
+      <w:r>
+        <w:t xml:space="preserve">o </w:t>
+      </w:r>
+      <w:r>
+        <w:t xml:space="preserve">valor do </w:t>
+      </w:r>
+      <w:bookmarkStart w:id="0" w:name="_GoBack"/>
+      <w:bookmarkEnd w:id="0"/>
+      <w:r>
+        <w:t>orçamento</w:t>
       </w:r>
       <w:r>
         <w:t>.</w:t>
@@ -141,8 +167,6 @@
       <w:r>
         <w:t>.</w:t>
       </w:r>
-      <w:bookmarkStart w:id="0" w:name="_GoBack"/>
-      <w:bookmarkEnd w:id="0"/>
     </w:p>
     <w:sectPr>
       <w:pgSz w:w="11906" w:h="16838"/>

</xml_diff>